<commit_message>
Updated resume with the link to my website
</commit_message>
<xml_diff>
--- a/Dhruv_Resume.docx
+++ b/Dhruv_Resume.docx
@@ -69,6 +69,7 @@
               <w:rPr>
                 <w:rFonts w:ascii="Times New Roman" w:hAnsi="Times New Roman" w:cs="Times New Roman"/>
                 <w:b/>
+                <w:color w:val="1F497D" w:themeColor="text2"/>
                 <w:sz w:val="34"/>
                 <w:szCs w:val="34"/>
               </w:rPr>
@@ -82,6 +83,38 @@
                 <w:szCs w:val="34"/>
               </w:rPr>
               <w:t>Dhruv N. Shah</w:t>
+            </w:r>
+          </w:p>
+          <w:p>
+            <w:pPr>
+              <w:spacing w:after="0" w:line="240" w:lineRule="auto"/>
+              <w:jc w:val="center"/>
+              <w:rPr>
+                <w:rFonts w:ascii="Times New Roman" w:hAnsi="Times New Roman" w:cs="Times New Roman"/>
+                <w:b/>
+                <w:sz w:val="26"/>
+                <w:szCs w:val="26"/>
+              </w:rPr>
+            </w:pPr>
+            <w:r>
+              <w:rPr>
+                <w:rFonts w:ascii="Times New Roman" w:hAnsi="Times New Roman" w:cs="Times New Roman"/>
+                <w:b/>
+                <w:color w:val="1F497D" w:themeColor="text2"/>
+                <w:sz w:val="26"/>
+                <w:szCs w:val="26"/>
+              </w:rPr>
+              <w:t xml:space="preserve">           </w:t>
+            </w:r>
+            <w:r>
+              <w:rPr>
+                <w:rFonts w:ascii="Times New Roman" w:hAnsi="Times New Roman" w:cs="Times New Roman"/>
+                <w:b/>
+                <w:color w:val="1F497D" w:themeColor="text2"/>
+                <w:sz w:val="26"/>
+                <w:szCs w:val="26"/>
+              </w:rPr>
+              <w:t>shahd5.github.io</w:t>
             </w:r>
           </w:p>
         </w:tc>
@@ -114,7 +147,13 @@
               <w:rPr>
                 <w:color w:val="000000"/>
               </w:rPr>
-              <w:t>(201) 774 - 2768</w:t>
+              <w:t>201-</w:t>
+            </w:r>
+            <w:r>
+              <w:rPr>
+                <w:color w:val="000000"/>
+              </w:rPr>
+              <w:t>774 - 2768</w:t>
             </w:r>
             <w:r>
               <w:t xml:space="preserve">           </w:t>
@@ -149,6 +188,7 @@
           <w:szCs w:val="24"/>
         </w:rPr>
       </w:pPr>
+      <w:bookmarkStart w:id="0" w:name="_GoBack"/>
       <w:r>
         <w:rPr>
           <w:rFonts w:ascii="Times New Roman" w:hAnsi="Times New Roman" w:cs="Times New Roman"/>
@@ -166,10 +206,10 @@
                   <wp:posOffset>-6350</wp:posOffset>
                 </wp:positionH>
                 <wp:positionV relativeFrom="paragraph">
-                  <wp:posOffset>136525</wp:posOffset>
+                  <wp:posOffset>254635</wp:posOffset>
                 </wp:positionV>
-                <wp:extent cx="6851650" cy="25400"/>
-                <wp:effectExtent l="0" t="0" r="25400" b="31750"/>
+                <wp:extent cx="6851650" cy="40640"/>
+                <wp:effectExtent l="0" t="0" r="25400" b="35560"/>
                 <wp:wrapNone/>
                 <wp:docPr id="3" name="Straight Connector 3"/>
                 <wp:cNvGraphicFramePr/>
@@ -180,7 +220,7 @@
                       <wps:spPr>
                         <a:xfrm flipV="1">
                           <a:off x="0" y="0"/>
-                          <a:ext cx="6851650" cy="25400"/>
+                          <a:ext cx="6851650" cy="40640"/>
                         </a:xfrm>
                         <a:prstGeom prst="line">
                           <a:avLst/>
@@ -220,11 +260,12 @@
           </mc:Choice>
           <mc:Fallback>
             <w:pict>
-              <v:line w14:anchorId="4AD6B75F" id="Straight Connector 3" o:spid="_x0000_s1026" style="position:absolute;flip:y;z-index:251673600;visibility:visible;mso-wrap-style:square;mso-width-percent:0;mso-height-percent:0;mso-wrap-distance-left:9pt;mso-wrap-distance-top:0;mso-wrap-distance-right:9pt;mso-wrap-distance-bottom:0;mso-position-horizontal:absolute;mso-position-horizontal-relative:text;mso-position-vertical:absolute;mso-position-vertical-relative:text;mso-width-percent:0;mso-height-percent:0;mso-width-relative:margin;mso-height-relative:margin" from="-.5pt,10.75pt" to="539pt,12.75pt" o:gfxdata="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" strokecolor="black [3213]"/>
+              <v:line w14:anchorId="58F3C7D7" id="Straight Connector 3" o:spid="_x0000_s1026" style="position:absolute;flip:y;z-index:251673600;visibility:visible;mso-wrap-style:square;mso-width-percent:0;mso-height-percent:0;mso-wrap-distance-left:9pt;mso-wrap-distance-top:0;mso-wrap-distance-right:9pt;mso-wrap-distance-bottom:0;mso-position-horizontal:absolute;mso-position-horizontal-relative:text;mso-position-vertical:absolute;mso-position-vertical-relative:text;mso-width-percent:0;mso-height-percent:0;mso-width-relative:margin;mso-height-relative:margin" from="-.5pt,20.05pt" to="539pt,23.25pt" o:gfxdata="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" strokecolor="black [3213]"/>
             </w:pict>
           </mc:Fallback>
         </mc:AlternateContent>
       </w:r>
+      <w:bookmarkEnd w:id="0"/>
       <w:r>
         <w:rPr>
           <w:rFonts w:ascii="Times New Roman" w:hAnsi="Times New Roman" w:cs="Times New Roman"/>
@@ -914,8 +955,6 @@
         </w:rPr>
         <w:t>JavaFX</w:t>
       </w:r>
-      <w:bookmarkStart w:id="0" w:name="_GoBack"/>
-      <w:bookmarkEnd w:id="0"/>
       <w:r>
         <w:rPr>
           <w:rFonts w:ascii="Times New Roman" w:hAnsi="Times New Roman" w:cs="Times New Roman"/>
@@ -1063,12 +1102,6 @@
           <w:rFonts w:ascii="Times New Roman" w:hAnsi="Times New Roman" w:cs="Times New Roman"/>
         </w:rPr>
       </w:pPr>
-      <w:r>
-        <w:rPr>
-          <w:rFonts w:ascii="Times New Roman" w:hAnsi="Times New Roman" w:cs="Times New Roman"/>
-        </w:rPr>
-        <w:t xml:space="preserve"> </w:t>
-      </w:r>
       <w:r>
         <w:rPr>
           <w:rFonts w:ascii="Times New Roman" w:hAnsi="Times New Roman" w:cs="Times New Roman"/>

</xml_diff>